<commit_message>
Remove large files and add to .gitignore, update assignment2.docx
</commit_message>
<xml_diff>
--- a/Assignment 2.docx
+++ b/Assignment 2.docx
@@ -429,23 +429,7 @@
           <w:rFonts w:asciiTheme="majorBidi" w:hAnsiTheme="majorBidi" w:cstheme="majorBidi"/>
           <w:szCs w:val="28"/>
         </w:rPr>
-        <w:t xml:space="preserve">Please submit the submission file(s) through </w:t>
-      </w:r>
-      <w:proofErr w:type="spellStart"/>
-      <w:r>
-        <w:rPr>
-          <w:rFonts w:asciiTheme="majorBidi" w:hAnsiTheme="majorBidi" w:cstheme="majorBidi"/>
-          <w:szCs w:val="28"/>
-        </w:rPr>
-        <w:t>Learn@Seneca</w:t>
-      </w:r>
-      <w:proofErr w:type="spellEnd"/>
-      <w:r>
-        <w:rPr>
-          <w:rFonts w:asciiTheme="majorBidi" w:hAnsiTheme="majorBidi" w:cstheme="majorBidi"/>
-          <w:szCs w:val="28"/>
-        </w:rPr>
-        <w:t>.</w:t>
+        <w:t>Please submit the submission file(s) through Learn@Seneca.</w:t>
       </w:r>
       <w:r>
         <w:rPr>
@@ -510,6 +494,14 @@
                 <w:szCs w:val="28"/>
               </w:rPr>
             </w:pPr>
+            <w:r>
+              <w:rPr>
+                <w:rFonts w:asciiTheme="majorBidi" w:hAnsiTheme="majorBidi" w:cstheme="majorBidi"/>
+                <w:sz w:val="24"/>
+                <w:szCs w:val="28"/>
+              </w:rPr>
+              <w:t>https://github.com/hengmintsao/CVI620-Assignment-2</w:t>
+            </w:r>
           </w:p>
         </w:tc>
       </w:tr>
@@ -883,43 +875,7 @@
           <w:sz w:val="28"/>
           <w:szCs w:val="28"/>
         </w:rPr>
-        <w:t xml:space="preserve">Perform this task using both </w:t>
-      </w:r>
-      <w:proofErr w:type="spellStart"/>
-      <w:r>
-        <w:rPr>
-          <w:rFonts w:asciiTheme="majorBidi" w:hAnsiTheme="majorBidi" w:cstheme="majorBidi"/>
-          <w:sz w:val="28"/>
-          <w:szCs w:val="28"/>
-        </w:rPr>
-        <w:t>LinearRegression</w:t>
-      </w:r>
-      <w:proofErr w:type="spellEnd"/>
-      <w:r>
-        <w:rPr>
-          <w:rFonts w:asciiTheme="majorBidi" w:hAnsiTheme="majorBidi" w:cstheme="majorBidi"/>
-          <w:sz w:val="28"/>
-          <w:szCs w:val="28"/>
-        </w:rPr>
-        <w:t xml:space="preserve"> and </w:t>
-      </w:r>
-      <w:proofErr w:type="spellStart"/>
-      <w:r>
-        <w:rPr>
-          <w:rFonts w:asciiTheme="majorBidi" w:hAnsiTheme="majorBidi" w:cstheme="majorBidi"/>
-          <w:sz w:val="28"/>
-          <w:szCs w:val="28"/>
-        </w:rPr>
-        <w:t>SGDRegressor</w:t>
-      </w:r>
-      <w:proofErr w:type="spellEnd"/>
-      <w:r>
-        <w:rPr>
-          <w:rFonts w:asciiTheme="majorBidi" w:hAnsiTheme="majorBidi" w:cstheme="majorBidi"/>
-          <w:sz w:val="28"/>
-          <w:szCs w:val="28"/>
-        </w:rPr>
-        <w:t>.</w:t>
+        <w:t>Perform this task using both LinearRegression and SGDRegressor.</w:t>
       </w:r>
     </w:p>
     <w:p>
@@ -1659,7 +1615,7 @@
   <w:docDefaults>
     <w:rPrDefault>
       <w:rPr>
-        <w:rFonts w:asciiTheme="minorHAnsi" w:eastAsiaTheme="minorHAnsi" w:hAnsiTheme="minorHAnsi" w:cstheme="minorBidi"/>
+        <w:rFonts w:asciiTheme="minorHAnsi" w:eastAsiaTheme="minorEastAsia" w:hAnsiTheme="minorHAnsi" w:cstheme="minorBidi"/>
         <w:kern w:val="2"/>
         <w:sz w:val="24"/>
         <w:szCs w:val="24"/>

</xml_diff>